<commit_message>
Update Laboratorio 3 - Tiago Defendi (a2571374) - 2023.docx
</commit_message>
<xml_diff>
--- a/1 Periodo/Laboratorios/Laboratorio 3/Laboratorio 3 - Tiago Defendi (a2571374) - 2023.docx
+++ b/1 Periodo/Laboratorios/Laboratorio 3/Laboratorio 3 - Tiago Defendi (a2571374) - 2023.docx
@@ -7,22 +7,1249 @@
         <w:t xml:space="preserve">1. Quais são os motivos para a utilização do modelo de camadas no projeto de uma arquitetura de rede? </w:t>
       </w:r>
     </w:p>
+    <w:p>
+      <w:pPr>
+        <w:rPr>
+          <w:color w:val="FF0000"/>
+        </w:rPr>
+      </w:pPr>
+      <w:r>
+        <w:rPr>
+          <w:color w:val="FF0000"/>
+        </w:rPr>
+        <w:t xml:space="preserve">Essas </w:t>
+      </w:r>
+      <w:r>
+        <w:rPr>
+          <w:color w:val="FF0000"/>
+        </w:rPr>
+        <w:t>funções</w:t>
+      </w:r>
+      <w:r>
+        <w:rPr>
+          <w:color w:val="FF0000"/>
+        </w:rPr>
+        <w:t xml:space="preserve"> </w:t>
+      </w:r>
+      <w:r>
+        <w:rPr>
+          <w:color w:val="FF0000"/>
+        </w:rPr>
+        <w:t>são</w:t>
+      </w:r>
+      <w:r>
+        <w:rPr>
+          <w:color w:val="FF0000"/>
+        </w:rPr>
+        <w:t xml:space="preserve"> implementadas em protocolos organizados em camadas </w:t>
+      </w:r>
+      <w:r>
+        <w:rPr>
+          <w:color w:val="FF0000"/>
+        </w:rPr>
+        <w:t>hierárquicas</w:t>
+      </w:r>
+      <w:r>
+        <w:rPr>
+          <w:color w:val="FF0000"/>
+        </w:rPr>
+        <w:t xml:space="preserve">. Cada camada oferecer determinados </w:t>
+      </w:r>
+      <w:r>
+        <w:rPr>
+          <w:color w:val="FF0000"/>
+        </w:rPr>
+        <w:t>serviços</w:t>
+      </w:r>
+      <w:r>
+        <w:rPr>
+          <w:color w:val="FF0000"/>
+        </w:rPr>
+        <w:t xml:space="preserve"> </w:t>
+      </w:r>
+      <w:r>
+        <w:rPr>
+          <w:color w:val="FF0000"/>
+        </w:rPr>
+        <w:t>à</w:t>
+      </w:r>
+      <w:r>
+        <w:rPr>
+          <w:color w:val="FF0000"/>
+        </w:rPr>
+        <w:t xml:space="preserve">s camadas superiores. Elas permitem a </w:t>
+      </w:r>
+      <w:r>
+        <w:rPr>
+          <w:color w:val="FF0000"/>
+        </w:rPr>
+        <w:t>decomposição</w:t>
+      </w:r>
+      <w:r>
+        <w:rPr>
+          <w:color w:val="FF0000"/>
+        </w:rPr>
+        <w:t xml:space="preserve"> de um </w:t>
+      </w:r>
+      <w:r>
+        <w:rPr>
+          <w:color w:val="FF0000"/>
+        </w:rPr>
+        <w:t>único</w:t>
+      </w:r>
+      <w:r>
+        <w:rPr>
+          <w:color w:val="FF0000"/>
+        </w:rPr>
+        <w:t xml:space="preserve"> e complexo problema de </w:t>
+      </w:r>
+      <w:r>
+        <w:rPr>
+          <w:color w:val="FF0000"/>
+        </w:rPr>
+        <w:t>comunicação</w:t>
+      </w:r>
+      <w:r>
+        <w:rPr>
+          <w:color w:val="FF0000"/>
+        </w:rPr>
+        <w:t xml:space="preserve"> em protocolos cooperativos mais simples.</w:t>
+      </w:r>
+    </w:p>
+    <w:p>
+      <w:pPr>
+        <w:rPr>
+          <w:color w:val="FF0000"/>
+        </w:rPr>
+      </w:pPr>
+      <w:r>
+        <w:t xml:space="preserve">Objetivos da estrutura em camadas: Reduzir complexidade. Padronizar interfaces. Assegurar interoperabilidade de tecnologias. Acelerar </w:t>
+      </w:r>
+      <w:proofErr w:type="spellStart"/>
+      <w:r>
+        <w:t>evolu¸c˜ao</w:t>
+      </w:r>
+      <w:proofErr w:type="spellEnd"/>
+      <w:r>
+        <w:t>. Simplificar o ensino e o aprendizado</w:t>
+      </w:r>
+    </w:p>
+    <w:p>
+      <w:r>
+        <w:t xml:space="preserve">2. Quais são as camadas do modelo TCP/IP? Como funciona a comunicação entre as camadas e entre os diferentes dispositivos? Qual o papel do cabeçalho nesses processos? </w:t>
+      </w:r>
+    </w:p>
+    <w:p>
+      <w:pPr>
+        <w:rPr>
+          <w:color w:val="FF0000"/>
+        </w:rPr>
+      </w:pPr>
+      <w:r>
+        <w:rPr>
+          <w:color w:val="FF0000"/>
+        </w:rPr>
+        <w:t xml:space="preserve">Por exemplo, o modelo TCP/IP </w:t>
+      </w:r>
+      <w:r>
+        <w:rPr>
+          <w:color w:val="FF0000"/>
+        </w:rPr>
+        <w:t>é</w:t>
+      </w:r>
+      <w:r>
+        <w:rPr>
+          <w:color w:val="FF0000"/>
+        </w:rPr>
+        <w:t xml:space="preserve"> composto por cinco camadas ordenadas: </w:t>
+      </w:r>
+      <w:r>
+        <w:rPr>
+          <w:color w:val="FF0000"/>
+        </w:rPr>
+        <w:t>física</w:t>
+      </w:r>
+      <w:r>
+        <w:rPr>
+          <w:color w:val="FF0000"/>
+        </w:rPr>
+        <w:t xml:space="preserve">, enlace de dados, rede, transporte e </w:t>
+      </w:r>
+      <w:r>
+        <w:rPr>
+          <w:color w:val="FF0000"/>
+        </w:rPr>
+        <w:t>aplicação</w:t>
+      </w:r>
+      <w:r>
+        <w:rPr>
+          <w:color w:val="FF0000"/>
+        </w:rPr>
+        <w:t xml:space="preserve">. A camada de rede </w:t>
+      </w:r>
+      <w:r>
+        <w:rPr>
+          <w:color w:val="FF0000"/>
+        </w:rPr>
+        <w:t>também</w:t>
+      </w:r>
+      <w:r>
+        <w:rPr>
+          <w:color w:val="FF0000"/>
+        </w:rPr>
+        <w:t xml:space="preserve"> </w:t>
+      </w:r>
+      <w:r>
+        <w:rPr>
+          <w:color w:val="FF0000"/>
+        </w:rPr>
+        <w:t>é</w:t>
+      </w:r>
+      <w:r>
+        <w:rPr>
+          <w:color w:val="FF0000"/>
+        </w:rPr>
+        <w:t xml:space="preserve"> chamada de </w:t>
+      </w:r>
+      <w:r>
+        <w:rPr>
+          <w:color w:val="FF0000"/>
+        </w:rPr>
+        <w:t>Inter redes</w:t>
+      </w:r>
+      <w:r>
+        <w:rPr>
+          <w:color w:val="FF0000"/>
+        </w:rPr>
+        <w:t xml:space="preserve"> e alguns autores juntam a camada </w:t>
+      </w:r>
+      <w:r>
+        <w:rPr>
+          <w:color w:val="FF0000"/>
+        </w:rPr>
+        <w:t>física</w:t>
+      </w:r>
+      <w:r>
+        <w:rPr>
+          <w:color w:val="FF0000"/>
+        </w:rPr>
+        <w:t xml:space="preserve"> e a camada de enlace em uma </w:t>
+      </w:r>
+      <w:r>
+        <w:rPr>
+          <w:color w:val="FF0000"/>
+        </w:rPr>
+        <w:t>única</w:t>
+      </w:r>
+      <w:r>
+        <w:rPr>
+          <w:color w:val="FF0000"/>
+        </w:rPr>
+        <w:t xml:space="preserve"> camada, chamada host/rede;</w:t>
+      </w:r>
+    </w:p>
+    <w:p>
+      <w:r>
+        <w:t xml:space="preserve">Camada </w:t>
+      </w:r>
+      <w:proofErr w:type="spellStart"/>
+      <w:r>
+        <w:t>F´ısica</w:t>
+      </w:r>
+      <w:proofErr w:type="spellEnd"/>
+      <w:r>
+        <w:t xml:space="preserve"> </w:t>
+      </w:r>
+      <w:proofErr w:type="spellStart"/>
+      <w:r>
+        <w:t>Fun¸c˜oes</w:t>
+      </w:r>
+      <w:proofErr w:type="spellEnd"/>
+      <w:r>
+        <w:t xml:space="preserve">: </w:t>
+      </w:r>
+      <w:proofErr w:type="spellStart"/>
+      <w:r>
+        <w:t>Representa¸c˜ao</w:t>
+      </w:r>
+      <w:proofErr w:type="spellEnd"/>
+      <w:r>
+        <w:t xml:space="preserve"> dos bits: define o n´</w:t>
+      </w:r>
+      <w:proofErr w:type="spellStart"/>
+      <w:r>
+        <w:t>ıvel</w:t>
+      </w:r>
+      <w:proofErr w:type="spellEnd"/>
+      <w:r>
+        <w:t xml:space="preserve"> do sinal (</w:t>
+      </w:r>
+      <w:proofErr w:type="spellStart"/>
+      <w:r>
+        <w:t>el´etrico</w:t>
+      </w:r>
+      <w:proofErr w:type="spellEnd"/>
+      <w:r>
+        <w:t>, ´</w:t>
+      </w:r>
+      <w:proofErr w:type="spellStart"/>
+      <w:r>
+        <w:t>optico</w:t>
+      </w:r>
+      <w:proofErr w:type="spellEnd"/>
+      <w:r>
+        <w:t xml:space="preserve"> ou </w:t>
+      </w:r>
+      <w:proofErr w:type="spellStart"/>
+      <w:r>
+        <w:t>eletromagn´etico</w:t>
+      </w:r>
+      <w:proofErr w:type="spellEnd"/>
+      <w:r>
+        <w:t xml:space="preserve">), </w:t>
+      </w:r>
+      <w:proofErr w:type="spellStart"/>
+      <w:r>
+        <w:t>dura¸c˜ao</w:t>
+      </w:r>
+      <w:proofErr w:type="spellEnd"/>
+      <w:r>
+        <w:t xml:space="preserve"> do sinal e </w:t>
+      </w:r>
+      <w:proofErr w:type="spellStart"/>
+      <w:r>
+        <w:t>codifica¸c˜ao</w:t>
+      </w:r>
+      <w:proofErr w:type="spellEnd"/>
+      <w:r>
+        <w:t xml:space="preserve">; Taxa de </w:t>
+      </w:r>
+      <w:proofErr w:type="spellStart"/>
+      <w:r>
+        <w:t>transferˆencia</w:t>
+      </w:r>
+      <w:proofErr w:type="spellEnd"/>
+      <w:r>
+        <w:t xml:space="preserve"> dos dados: corresponde ao n´</w:t>
+      </w:r>
+      <w:proofErr w:type="spellStart"/>
+      <w:r>
+        <w:t>umero</w:t>
+      </w:r>
+      <w:proofErr w:type="spellEnd"/>
+      <w:r>
+        <w:t xml:space="preserve"> de bits por segundo; </w:t>
+      </w:r>
+      <w:proofErr w:type="spellStart"/>
+      <w:r>
+        <w:t>Sincroniza¸c˜ao</w:t>
+      </w:r>
+      <w:proofErr w:type="spellEnd"/>
+      <w:r>
+        <w:t xml:space="preserve"> dos bits: os </w:t>
+      </w:r>
+      <w:proofErr w:type="spellStart"/>
+      <w:r>
+        <w:t>rel´ogios</w:t>
+      </w:r>
+      <w:proofErr w:type="spellEnd"/>
+      <w:r>
+        <w:t xml:space="preserve"> do transmissor e do receptor devem estar sincronizados. Modo de </w:t>
+      </w:r>
+      <w:proofErr w:type="spellStart"/>
+      <w:r>
+        <w:t>transmiss˜ao</w:t>
+      </w:r>
+      <w:proofErr w:type="spellEnd"/>
+      <w:r>
+        <w:t xml:space="preserve">: define o sentido da </w:t>
+      </w:r>
+      <w:proofErr w:type="spellStart"/>
+      <w:r>
+        <w:t>transmiss˜ao</w:t>
+      </w:r>
+      <w:proofErr w:type="spellEnd"/>
+      <w:r>
+        <w:t xml:space="preserve"> (simplex, </w:t>
+      </w:r>
+      <w:proofErr w:type="spellStart"/>
+      <w:r>
+        <w:t>half</w:t>
+      </w:r>
+      <w:proofErr w:type="spellEnd"/>
+      <w:r>
+        <w:t>-duplex ou full-duplex). Topologia.</w:t>
+      </w:r>
+    </w:p>
+    <w:p>
+      <w:r>
+        <w:t xml:space="preserve">Camada de Enlace de Dados </w:t>
+      </w:r>
+      <w:proofErr w:type="spellStart"/>
+      <w:r>
+        <w:t>Fun¸c˜oes</w:t>
+      </w:r>
+      <w:proofErr w:type="spellEnd"/>
+      <w:r>
+        <w:t xml:space="preserve">: </w:t>
+      </w:r>
+      <w:proofErr w:type="spellStart"/>
+      <w:r>
+        <w:t>Endere¸camento</w:t>
+      </w:r>
+      <w:proofErr w:type="spellEnd"/>
+      <w:r>
+        <w:t xml:space="preserve"> </w:t>
+      </w:r>
+      <w:proofErr w:type="spellStart"/>
+      <w:r>
+        <w:t>f´ısico</w:t>
+      </w:r>
+      <w:proofErr w:type="spellEnd"/>
+      <w:r>
+        <w:t xml:space="preserve"> (MAC): define o transmissor e o receptor local do quadro </w:t>
+      </w:r>
+      <w:proofErr w:type="spellStart"/>
+      <w:r>
+        <w:t>espec´ıfico</w:t>
+      </w:r>
+      <w:proofErr w:type="spellEnd"/>
+      <w:r>
+        <w:t>; Enquadramento: divide a cadeia de bits recebidos em unidades denominados quadros ou frames.</w:t>
+      </w:r>
+      <w:r>
+        <w:t xml:space="preserve"> </w:t>
+      </w:r>
+      <w:r>
+        <w:t xml:space="preserve">Controle de fluxo: para evitar que o transmissor envie uma quantidade de dados maior do que o receptor pode processar; Controle de erro: tem a finalidade de propor confiabilidade aos dados recebidos, </w:t>
+      </w:r>
+      <w:proofErr w:type="spellStart"/>
+      <w:r>
+        <w:t>atrav´es</w:t>
+      </w:r>
+      <w:proofErr w:type="spellEnd"/>
+      <w:r>
+        <w:t xml:space="preserve"> de um mecanismo de </w:t>
+      </w:r>
+      <w:proofErr w:type="spellStart"/>
+      <w:r>
+        <w:t>detec¸c˜ao</w:t>
+      </w:r>
+      <w:proofErr w:type="spellEnd"/>
+      <w:r>
+        <w:t xml:space="preserve"> de erros e descarte de quadros; Controle de acesso: se existirem muitos computadores e todos desejarem enviar os dados ao mesmo tempo.</w:t>
+      </w:r>
+    </w:p>
+    <w:p>
+      <w:r>
+        <w:t xml:space="preserve">Camada de Rede </w:t>
+      </w:r>
+      <w:proofErr w:type="spellStart"/>
+      <w:r>
+        <w:t>Fun¸c˜oes</w:t>
+      </w:r>
+      <w:proofErr w:type="spellEnd"/>
+      <w:r>
+        <w:t xml:space="preserve">: E </w:t>
+      </w:r>
+      <w:proofErr w:type="spellStart"/>
+      <w:r>
+        <w:t>respons´avel</w:t>
+      </w:r>
+      <w:proofErr w:type="spellEnd"/>
+      <w:r>
+        <w:t xml:space="preserve"> pela entrega de pacotes individuais do computa ´ dor de origem o de destino final; </w:t>
+      </w:r>
+      <w:proofErr w:type="spellStart"/>
+      <w:r>
+        <w:t>Endere¸camento</w:t>
+      </w:r>
+      <w:proofErr w:type="spellEnd"/>
+      <w:r>
+        <w:t xml:space="preserve"> </w:t>
+      </w:r>
+      <w:proofErr w:type="spellStart"/>
+      <w:r>
+        <w:t>l´ogico</w:t>
+      </w:r>
+      <w:proofErr w:type="spellEnd"/>
+      <w:r>
+        <w:t xml:space="preserve">: adiciona ao pacote o </w:t>
+      </w:r>
+      <w:proofErr w:type="spellStart"/>
+      <w:r>
+        <w:t>endere¸co</w:t>
+      </w:r>
+      <w:proofErr w:type="spellEnd"/>
+      <w:r>
+        <w:t xml:space="preserve"> </w:t>
+      </w:r>
+      <w:proofErr w:type="spellStart"/>
+      <w:r>
+        <w:t>l´ogico</w:t>
+      </w:r>
+      <w:proofErr w:type="spellEnd"/>
+      <w:r>
+        <w:t xml:space="preserve"> do dispositivo que envia e do dispositivo que recebe.</w:t>
+      </w:r>
+      <w:r>
+        <w:t xml:space="preserve"> </w:t>
+      </w:r>
+      <w:r>
+        <w:t xml:space="preserve">Roteamento: determinar a maneira como os pacotes </w:t>
+      </w:r>
+      <w:proofErr w:type="spellStart"/>
+      <w:r>
+        <w:t>s˜ao</w:t>
+      </w:r>
+      <w:proofErr w:type="spellEnd"/>
+      <w:r>
+        <w:t xml:space="preserve"> roteados da origem </w:t>
+      </w:r>
+      <w:proofErr w:type="spellStart"/>
+      <w:r>
+        <w:t>at´e</w:t>
+      </w:r>
+      <w:proofErr w:type="spellEnd"/>
+      <w:r>
+        <w:t xml:space="preserve"> o destino; Qualidade do </w:t>
+      </w:r>
+      <w:proofErr w:type="spellStart"/>
+      <w:r>
+        <w:t>servi¸co</w:t>
+      </w:r>
+      <w:proofErr w:type="spellEnd"/>
+      <w:r>
+        <w:t xml:space="preserve"> fornecido (retardo, tempo de </w:t>
+      </w:r>
+      <w:proofErr w:type="spellStart"/>
+      <w:r>
+        <w:t>trˆansito</w:t>
+      </w:r>
+      <w:proofErr w:type="spellEnd"/>
+      <w:r>
+        <w:t>,</w:t>
+      </w:r>
+    </w:p>
+    <w:p>
+      <w:r>
+        <w:t xml:space="preserve">Camada de Transporte </w:t>
+      </w:r>
+      <w:proofErr w:type="spellStart"/>
+      <w:r>
+        <w:t>Fun¸c˜oes</w:t>
+      </w:r>
+      <w:proofErr w:type="spellEnd"/>
+      <w:r>
+        <w:t xml:space="preserve">: E </w:t>
+      </w:r>
+      <w:proofErr w:type="spellStart"/>
+      <w:r>
+        <w:t>respons´avel</w:t>
+      </w:r>
+      <w:proofErr w:type="spellEnd"/>
+      <w:r>
+        <w:t xml:space="preserve"> pela entrega de mensagens, de um programa a outro; ´ </w:t>
+      </w:r>
+      <w:proofErr w:type="spellStart"/>
+      <w:r>
+        <w:t>Endere¸camento</w:t>
+      </w:r>
+      <w:proofErr w:type="spellEnd"/>
+      <w:r>
+        <w:t xml:space="preserve"> de portas: utiliza um tipo de </w:t>
+      </w:r>
+      <w:proofErr w:type="spellStart"/>
+      <w:r>
+        <w:t>endere¸camento</w:t>
+      </w:r>
+      <w:proofErr w:type="spellEnd"/>
+      <w:r>
+        <w:t xml:space="preserve"> que especifique o programas que </w:t>
+      </w:r>
+      <w:proofErr w:type="spellStart"/>
+      <w:r>
+        <w:t>esta</w:t>
+      </w:r>
+      <w:proofErr w:type="spellEnd"/>
+      <w:r>
+        <w:t xml:space="preserve"> utilizando os recursos da rede;</w:t>
+      </w:r>
+      <w:r>
+        <w:t xml:space="preserve"> </w:t>
+      </w:r>
+      <w:proofErr w:type="spellStart"/>
+      <w:r>
+        <w:t>Segmenta¸c˜ao</w:t>
+      </w:r>
+      <w:proofErr w:type="spellEnd"/>
+      <w:r>
+        <w:t xml:space="preserve"> e reagrupamento: permite dividir uma mensagem em </w:t>
+      </w:r>
+      <w:proofErr w:type="spellStart"/>
+      <w:r>
+        <w:t>v´arios</w:t>
+      </w:r>
+      <w:proofErr w:type="spellEnd"/>
+      <w:r>
+        <w:t xml:space="preserve"> segmentos de tamanhos </w:t>
+      </w:r>
+      <w:proofErr w:type="spellStart"/>
+      <w:r>
+        <w:t>vari´aveis</w:t>
+      </w:r>
+      <w:proofErr w:type="spellEnd"/>
+      <w:r>
+        <w:t xml:space="preserve">, onde cada segmento </w:t>
+      </w:r>
+      <w:proofErr w:type="spellStart"/>
+      <w:r>
+        <w:t>cont´em</w:t>
+      </w:r>
+      <w:proofErr w:type="spellEnd"/>
+      <w:r>
+        <w:t xml:space="preserve"> um n´</w:t>
+      </w:r>
+      <w:proofErr w:type="spellStart"/>
+      <w:r>
+        <w:t>umero</w:t>
+      </w:r>
+      <w:proofErr w:type="spellEnd"/>
+      <w:r>
+        <w:t xml:space="preserve"> de </w:t>
+      </w:r>
+      <w:proofErr w:type="spellStart"/>
+      <w:r>
+        <w:t>identifica¸c˜ao</w:t>
+      </w:r>
+      <w:proofErr w:type="spellEnd"/>
+      <w:r>
+        <w:t>. Com este n´</w:t>
+      </w:r>
+      <w:proofErr w:type="spellStart"/>
+      <w:r>
+        <w:t>umero</w:t>
+      </w:r>
+      <w:proofErr w:type="spellEnd"/>
+      <w:r>
+        <w:t xml:space="preserve"> ´e </w:t>
+      </w:r>
+      <w:proofErr w:type="spellStart"/>
+      <w:r>
+        <w:t>possivel</w:t>
+      </w:r>
+      <w:proofErr w:type="spellEnd"/>
+      <w:r>
+        <w:t xml:space="preserve"> o receptor remontar, identificar e/ou substituir pacotes extraviados; Controle do enlace: para garantir a integridade dos dados, a camada de transporte permite a </w:t>
+      </w:r>
+      <w:proofErr w:type="spellStart"/>
+      <w:r>
+        <w:t>orienta¸c˜ao</w:t>
+      </w:r>
+      <w:proofErr w:type="spellEnd"/>
+      <w:r>
+        <w:t xml:space="preserve"> `a </w:t>
+      </w:r>
+      <w:proofErr w:type="spellStart"/>
+      <w:r>
+        <w:t>conex˜ao</w:t>
+      </w:r>
+      <w:proofErr w:type="spellEnd"/>
+      <w:r>
+        <w:t xml:space="preserve">, estabelecendo conectividade fim-a-fim entre </w:t>
+      </w:r>
+      <w:proofErr w:type="spellStart"/>
+      <w:r>
+        <w:t>aplica¸c˜oes</w:t>
+      </w:r>
+      <w:proofErr w:type="spellEnd"/>
+      <w:r>
+        <w:t xml:space="preserve">. Controle de fluxo: realiza um controle de fluxo fim a fim; Controle de erros: realiza um controle de erro fim a fim. Assegura que toda a mensagem chegue ao destino final livre de erros. A </w:t>
+      </w:r>
+      <w:proofErr w:type="spellStart"/>
+      <w:r>
+        <w:t>corre¸c˜ao</w:t>
+      </w:r>
+      <w:proofErr w:type="spellEnd"/>
+      <w:r>
+        <w:t xml:space="preserve"> de erros normalmente se faz </w:t>
+      </w:r>
+      <w:proofErr w:type="spellStart"/>
+      <w:r>
+        <w:t>atrav´es</w:t>
+      </w:r>
+      <w:proofErr w:type="spellEnd"/>
+      <w:r>
+        <w:t xml:space="preserve"> de um pedido de </w:t>
+      </w:r>
+      <w:proofErr w:type="spellStart"/>
+      <w:r>
+        <w:t>retransmiss˜ao</w:t>
+      </w:r>
+      <w:proofErr w:type="spellEnd"/>
+      <w:r>
+        <w:t>.</w:t>
+      </w:r>
+    </w:p>
+    <w:p>
+      <w:r>
+        <w:lastRenderedPageBreak/>
+        <w:t xml:space="preserve">Camada de </w:t>
+      </w:r>
+      <w:proofErr w:type="spellStart"/>
+      <w:r>
+        <w:t>Sess˜ao</w:t>
+      </w:r>
+      <w:proofErr w:type="spellEnd"/>
+      <w:r>
+        <w:t xml:space="preserve"> </w:t>
+      </w:r>
+      <w:proofErr w:type="spellStart"/>
+      <w:r>
+        <w:t>Fun¸c˜oes</w:t>
+      </w:r>
+      <w:proofErr w:type="spellEnd"/>
+      <w:r>
+        <w:t xml:space="preserve">: Controle de </w:t>
+      </w:r>
+      <w:proofErr w:type="spellStart"/>
+      <w:r>
+        <w:t>di´alogo</w:t>
+      </w:r>
+      <w:proofErr w:type="spellEnd"/>
+      <w:r>
+        <w:t xml:space="preserve">: determina quem deve transmitir em cada momento; </w:t>
+      </w:r>
+      <w:proofErr w:type="spellStart"/>
+      <w:r>
+        <w:t>Sincroniza¸c˜ao</w:t>
+      </w:r>
+      <w:proofErr w:type="spellEnd"/>
+      <w:r>
+        <w:t xml:space="preserve">: realizar uma </w:t>
+      </w:r>
+      <w:proofErr w:type="spellStart"/>
+      <w:r>
+        <w:t>verifica¸c˜ao</w:t>
+      </w:r>
+      <w:proofErr w:type="spellEnd"/>
+      <w:r>
+        <w:t xml:space="preserve"> </w:t>
+      </w:r>
+      <w:proofErr w:type="spellStart"/>
+      <w:r>
+        <w:t>peri´odica</w:t>
+      </w:r>
+      <w:proofErr w:type="spellEnd"/>
+      <w:r>
+        <w:t xml:space="preserve"> de </w:t>
+      </w:r>
+      <w:proofErr w:type="spellStart"/>
+      <w:r>
+        <w:t>transmiss˜oes</w:t>
+      </w:r>
+      <w:proofErr w:type="spellEnd"/>
+      <w:r>
+        <w:t xml:space="preserve"> longas. Esta </w:t>
+      </w:r>
+      <w:proofErr w:type="spellStart"/>
+      <w:r>
+        <w:t>verifica¸c˜ao</w:t>
+      </w:r>
+      <w:proofErr w:type="spellEnd"/>
+      <w:r>
+        <w:t xml:space="preserve"> permite que </w:t>
+      </w:r>
+      <w:proofErr w:type="spellStart"/>
+      <w:r>
+        <w:t>retransmiss˜ao</w:t>
+      </w:r>
+      <w:proofErr w:type="spellEnd"/>
+      <w:r>
+        <w:t xml:space="preserve"> continuem a partir do ponto em que estavam ao ocorrer uma falha</w:t>
+      </w:r>
+      <w:r>
+        <w:t>.</w:t>
+      </w:r>
+    </w:p>
+    <w:p>
+      <w:r>
+        <w:t xml:space="preserve">Camada de </w:t>
+      </w:r>
+      <w:proofErr w:type="spellStart"/>
+      <w:r>
+        <w:t>Apresenta¸c˜ao</w:t>
+      </w:r>
+      <w:proofErr w:type="spellEnd"/>
+      <w:r>
+        <w:t xml:space="preserve"> </w:t>
+      </w:r>
+      <w:proofErr w:type="spellStart"/>
+      <w:r>
+        <w:t>Fun¸c˜oes</w:t>
+      </w:r>
+      <w:proofErr w:type="spellEnd"/>
+      <w:r>
+        <w:t xml:space="preserve">: </w:t>
+      </w:r>
+      <w:proofErr w:type="spellStart"/>
+      <w:r>
+        <w:t>Tradu¸c˜ao</w:t>
+      </w:r>
+      <w:proofErr w:type="spellEnd"/>
+      <w:r>
+        <w:t xml:space="preserve">: Como diferentes programas utilizam sistemas de </w:t>
+      </w:r>
+      <w:proofErr w:type="spellStart"/>
+      <w:r>
+        <w:t>codifica¸c˜ao</w:t>
+      </w:r>
+      <w:proofErr w:type="spellEnd"/>
+      <w:r>
+        <w:t xml:space="preserve"> diferentes, a camada de </w:t>
+      </w:r>
+      <w:proofErr w:type="spellStart"/>
+      <w:r>
+        <w:t>apresenta¸c˜ao</w:t>
+      </w:r>
+      <w:proofErr w:type="spellEnd"/>
+      <w:r>
+        <w:t xml:space="preserve"> ´e </w:t>
+      </w:r>
+      <w:proofErr w:type="spellStart"/>
+      <w:r>
+        <w:t>respons´avel</w:t>
+      </w:r>
+      <w:proofErr w:type="spellEnd"/>
+      <w:r>
+        <w:t xml:space="preserve"> pela interoperabilidade entre esses m´</w:t>
+      </w:r>
+      <w:proofErr w:type="spellStart"/>
+      <w:r>
+        <w:t>etodos</w:t>
+      </w:r>
+      <w:proofErr w:type="spellEnd"/>
+      <w:r>
+        <w:t xml:space="preserve"> de </w:t>
+      </w:r>
+      <w:proofErr w:type="spellStart"/>
+      <w:r>
+        <w:t>codifica¸c˜ao</w:t>
+      </w:r>
+      <w:proofErr w:type="spellEnd"/>
+      <w:r>
+        <w:t xml:space="preserve"> diferentes. O transmissor traduz as </w:t>
+      </w:r>
+      <w:proofErr w:type="spellStart"/>
+      <w:r>
+        <w:t>informa¸c˜oes</w:t>
+      </w:r>
+      <w:proofErr w:type="spellEnd"/>
+      <w:r>
+        <w:t xml:space="preserve"> para um formato </w:t>
+      </w:r>
+      <w:proofErr w:type="spellStart"/>
+      <w:r>
+        <w:t>padr˜ao</w:t>
+      </w:r>
+      <w:proofErr w:type="spellEnd"/>
+      <w:r>
+        <w:t xml:space="preserve">. O receptor traduz o formato </w:t>
+      </w:r>
+      <w:proofErr w:type="spellStart"/>
+      <w:r>
+        <w:t>padr˜ao</w:t>
+      </w:r>
+      <w:proofErr w:type="spellEnd"/>
+      <w:r>
+        <w:t xml:space="preserve"> num formato </w:t>
+      </w:r>
+      <w:proofErr w:type="spellStart"/>
+      <w:r>
+        <w:t>espec´ıfico</w:t>
+      </w:r>
+      <w:proofErr w:type="spellEnd"/>
+      <w:r>
+        <w:t xml:space="preserve"> do receptor;</w:t>
+      </w:r>
+      <w:r>
+        <w:t xml:space="preserve"> </w:t>
+      </w:r>
+      <w:proofErr w:type="spellStart"/>
+      <w:r>
+        <w:t>Compress˜ao</w:t>
+      </w:r>
+      <w:proofErr w:type="spellEnd"/>
+      <w:r>
+        <w:t>: reduz o n´</w:t>
+      </w:r>
+      <w:proofErr w:type="spellStart"/>
+      <w:r>
+        <w:t>umero</w:t>
+      </w:r>
+      <w:proofErr w:type="spellEnd"/>
+      <w:r>
+        <w:t xml:space="preserve"> de bits contidos nas </w:t>
+      </w:r>
+      <w:proofErr w:type="spellStart"/>
+      <w:r>
+        <w:t>informa¸c˜oes</w:t>
+      </w:r>
+      <w:proofErr w:type="spellEnd"/>
+      <w:r>
+        <w:t xml:space="preserve">; Criptografia: o emissor converte as </w:t>
+      </w:r>
+      <w:proofErr w:type="spellStart"/>
+      <w:r>
+        <w:t>informa¸c˜oes</w:t>
+      </w:r>
+      <w:proofErr w:type="spellEnd"/>
+      <w:r>
+        <w:t xml:space="preserve"> originais em um outro formato codificado e envia a mensagem resultante pela rede. O receptor reverte o processo original convertendo a mensagem de volta ao seu formato original.</w:t>
+      </w:r>
+    </w:p>
+    <w:p>
+      <w:pPr>
+        <w:rPr>
+          <w:color w:val="FF0000"/>
+        </w:rPr>
+      </w:pPr>
+      <w:r>
+        <w:t xml:space="preserve">Camada de </w:t>
+      </w:r>
+      <w:proofErr w:type="spellStart"/>
+      <w:r>
+        <w:t>Aplica¸c˜ao</w:t>
+      </w:r>
+      <w:proofErr w:type="spellEnd"/>
+      <w:r>
+        <w:t xml:space="preserve"> </w:t>
+      </w:r>
+      <w:proofErr w:type="spellStart"/>
+      <w:r>
+        <w:t>Fun¸c˜oes</w:t>
+      </w:r>
+      <w:proofErr w:type="spellEnd"/>
+      <w:r>
+        <w:t xml:space="preserve">: E </w:t>
+      </w:r>
+      <w:proofErr w:type="spellStart"/>
+      <w:r>
+        <w:t>respons´avel</w:t>
+      </w:r>
+      <w:proofErr w:type="spellEnd"/>
+      <w:r>
+        <w:t xml:space="preserve"> por prover </w:t>
+      </w:r>
+      <w:proofErr w:type="spellStart"/>
+      <w:r>
+        <w:t>servi¸cos</w:t>
+      </w:r>
+      <w:proofErr w:type="spellEnd"/>
+      <w:r>
+        <w:t xml:space="preserve"> ao </w:t>
+      </w:r>
+      <w:proofErr w:type="spellStart"/>
+      <w:r>
+        <w:t>usu´ario</w:t>
+      </w:r>
+      <w:proofErr w:type="spellEnd"/>
+      <w:r>
+        <w:t xml:space="preserve">. </w:t>
+      </w:r>
+      <w:proofErr w:type="spellStart"/>
+      <w:r>
+        <w:t>Provˆe</w:t>
+      </w:r>
+      <w:proofErr w:type="spellEnd"/>
+      <w:r>
+        <w:t xml:space="preserve"> interfaces ´ e suporta </w:t>
+      </w:r>
+      <w:proofErr w:type="spellStart"/>
+      <w:r>
+        <w:t>servi¸cos</w:t>
+      </w:r>
+      <w:proofErr w:type="spellEnd"/>
+      <w:r>
+        <w:t xml:space="preserve">, tais como: </w:t>
+      </w:r>
+      <w:proofErr w:type="spellStart"/>
+      <w:r>
+        <w:t>Servi¸co</w:t>
+      </w:r>
+      <w:proofErr w:type="spellEnd"/>
+      <w:r>
+        <w:t xml:space="preserve"> de correio </w:t>
+      </w:r>
+      <w:proofErr w:type="spellStart"/>
+      <w:r>
+        <w:t>eletrˆonico</w:t>
+      </w:r>
+      <w:proofErr w:type="spellEnd"/>
+      <w:r>
+        <w:t xml:space="preserve"> (SMTP), Acesso e </w:t>
+      </w:r>
+      <w:proofErr w:type="spellStart"/>
+      <w:r>
+        <w:t>transferˆencia</w:t>
+      </w:r>
+      <w:proofErr w:type="spellEnd"/>
+      <w:r>
+        <w:t xml:space="preserve"> de arquivos (FTP), Terminal remoto (Telnet), Acesso `a World </w:t>
+      </w:r>
+      <w:proofErr w:type="spellStart"/>
+      <w:r>
+        <w:t>Wide</w:t>
+      </w:r>
+      <w:proofErr w:type="spellEnd"/>
+      <w:r>
+        <w:t xml:space="preserve"> Web (HTTP). Ou seja, Permitir ao </w:t>
+      </w:r>
+      <w:proofErr w:type="spellStart"/>
+      <w:r>
+        <w:t>usu´ario</w:t>
+      </w:r>
+      <w:proofErr w:type="spellEnd"/>
+      <w:r>
+        <w:t xml:space="preserve"> final o acesso aos recursos da rede.</w:t>
+      </w:r>
+    </w:p>
     <w:p/>
     <w:p>
       <w:r>
-        <w:t xml:space="preserve">2. Quais são as camadas do modelo TCP/IP? Como funciona a comunicação entre as camadas e entre os diferentes dispositivos? Qual o papel do cabeçalho nesses processos? </w:t>
+        <w:t>3. Apresente ao menos três protocolos utilizados no modelo do modelo TCP/IP. Em quais camadas eles atuam?</w:t>
       </w:r>
     </w:p>
     <w:p/>
     <w:p>
       <w:r>
-        <w:t>3. Apresente ao menos três protocolos utilizados no modelo do modelo TCP/IP. Em quais camadas eles atuam?</w:t>
+        <w:t xml:space="preserve">8. Liste 10 diferentes protocolos que aparecem na coluna de protocolos na lista de pacotes e informe de quais camadas eles fazem parte; </w:t>
+      </w:r>
+    </w:p>
+    <w:p>
+      <w:pPr>
+        <w:rPr>
+          <w:color w:val="FF0000"/>
+        </w:rPr>
+      </w:pPr>
+      <w:r>
+        <w:rPr>
+          <w:color w:val="FF0000"/>
+        </w:rPr>
+        <w:t xml:space="preserve">QUIC: </w:t>
+      </w:r>
+      <w:r>
+        <w:rPr>
+          <w:color w:val="FF0000"/>
+        </w:rPr>
+        <w:t>Camada de Transporte</w:t>
+      </w:r>
+    </w:p>
+    <w:p>
+      <w:pPr>
+        <w:rPr>
+          <w:color w:val="FF0000"/>
+        </w:rPr>
+      </w:pPr>
+      <w:r>
+        <w:rPr>
+          <w:color w:val="FF0000"/>
+        </w:rPr>
+        <w:t>TLSv1.3:</w:t>
+      </w:r>
+      <w:r>
+        <w:rPr>
+          <w:color w:val="FF0000"/>
+        </w:rPr>
+        <w:t xml:space="preserve"> Entre a Camada de Aplicação e a</w:t>
+      </w:r>
+      <w:r>
+        <w:rPr>
+          <w:color w:val="FF0000"/>
+        </w:rPr>
+        <w:t xml:space="preserve"> </w:t>
+      </w:r>
+      <w:r>
+        <w:rPr>
+          <w:color w:val="FF0000"/>
+        </w:rPr>
+        <w:t>Camada de Transporte</w:t>
+      </w:r>
+    </w:p>
+    <w:p>
+      <w:pPr>
+        <w:rPr>
+          <w:color w:val="FF0000"/>
+        </w:rPr>
+      </w:pPr>
+      <w:r>
+        <w:rPr>
+          <w:color w:val="FF0000"/>
+        </w:rPr>
+        <w:t>TPC:</w:t>
+      </w:r>
+      <w:r>
+        <w:rPr>
+          <w:color w:val="FF0000"/>
+        </w:rPr>
+        <w:t xml:space="preserve"> Camada de Transporte</w:t>
+      </w:r>
+    </w:p>
+    <w:p>
+      <w:pPr>
+        <w:rPr>
+          <w:color w:val="FF0000"/>
+        </w:rPr>
+      </w:pPr>
+      <w:r>
+        <w:rPr>
+          <w:color w:val="FF0000"/>
+        </w:rPr>
+        <w:t>IGMPv2:</w:t>
+      </w:r>
+      <w:r>
+        <w:rPr>
+          <w:color w:val="FF0000"/>
+        </w:rPr>
+        <w:t xml:space="preserve"> Camada de Rede</w:t>
+      </w:r>
+    </w:p>
+    <w:p>
+      <w:pPr>
+        <w:rPr>
+          <w:color w:val="FF0000"/>
+        </w:rPr>
+      </w:pPr>
+      <w:r>
+        <w:rPr>
+          <w:color w:val="FF0000"/>
+        </w:rPr>
+        <w:t>SSDP:</w:t>
+      </w:r>
+      <w:r>
+        <w:rPr>
+          <w:color w:val="FF0000"/>
+        </w:rPr>
+        <w:t xml:space="preserve"> Camada de </w:t>
+      </w:r>
+      <w:r>
+        <w:rPr>
+          <w:color w:val="FF0000"/>
+        </w:rPr>
+        <w:t>Aplicação</w:t>
+      </w:r>
+    </w:p>
+    <w:p>
+      <w:pPr>
+        <w:rPr>
+          <w:color w:val="FF0000"/>
+        </w:rPr>
+      </w:pPr>
+      <w:r>
+        <w:rPr>
+          <w:color w:val="FF0000"/>
+        </w:rPr>
+        <w:t>MD</w:t>
+      </w:r>
+      <w:r>
+        <w:rPr>
+          <w:color w:val="FF0000"/>
+        </w:rPr>
+        <w:t>N</w:t>
+      </w:r>
+      <w:r>
+        <w:rPr>
+          <w:color w:val="FF0000"/>
+        </w:rPr>
+        <w:t>S:</w:t>
+      </w:r>
+      <w:r>
+        <w:rPr>
+          <w:color w:val="FF0000"/>
+        </w:rPr>
+        <w:t xml:space="preserve"> Camada de Aplicação</w:t>
+      </w:r>
+    </w:p>
+    <w:p>
+      <w:pPr>
+        <w:rPr>
+          <w:color w:val="FF0000"/>
+        </w:rPr>
+      </w:pPr>
+      <w:r>
+        <w:rPr>
+          <w:color w:val="FF0000"/>
+        </w:rPr>
+        <w:t>RARP:</w:t>
+      </w:r>
+      <w:r>
+        <w:rPr>
+          <w:color w:val="FF0000"/>
+        </w:rPr>
+        <w:t xml:space="preserve"> Camada de Rede</w:t>
+      </w:r>
+    </w:p>
+    <w:p>
+      <w:pPr>
+        <w:rPr>
+          <w:color w:val="FF0000"/>
+        </w:rPr>
+      </w:pPr>
+      <w:r>
+        <w:rPr>
+          <w:color w:val="FF0000"/>
+        </w:rPr>
+        <w:t>NBNS:</w:t>
+      </w:r>
+      <w:r>
+        <w:rPr>
+          <w:color w:val="FF0000"/>
+        </w:rPr>
+        <w:t xml:space="preserve"> Camada de Aplicação</w:t>
+      </w:r>
+    </w:p>
+    <w:p>
+      <w:pPr>
+        <w:rPr>
+          <w:color w:val="FF0000"/>
+        </w:rPr>
+      </w:pPr>
+      <w:r>
+        <w:rPr>
+          <w:color w:val="FF0000"/>
+        </w:rPr>
+        <w:t>DNS:</w:t>
+      </w:r>
+      <w:r>
+        <w:rPr>
+          <w:color w:val="FF0000"/>
+        </w:rPr>
+        <w:t xml:space="preserve"> Camada de Aplicação</w:t>
+      </w:r>
+    </w:p>
+    <w:p>
+      <w:pPr>
+        <w:rPr>
+          <w:color w:val="FF0000"/>
+        </w:rPr>
+      </w:pPr>
+      <w:r>
+        <w:rPr>
+          <w:color w:val="FF0000"/>
+        </w:rPr>
+        <w:t>LLMNR:</w:t>
+      </w:r>
+      <w:r>
+        <w:rPr>
+          <w:color w:val="FF0000"/>
+        </w:rPr>
+        <w:t xml:space="preserve"> Camada de Aplicação</w:t>
       </w:r>
     </w:p>
     <w:p/>
     <w:p>
       <w:r>
-        <w:t xml:space="preserve">8. Liste 10 diferentes protocolos que aparecem na coluna de protocolos na lista de pacotes e informe de quais camadas eles fazem parte; </w:t>
+        <w:t xml:space="preserve">9. Procure um datagrama IP (use o filtro IP) e escreva quais são os campos que compõem o cabeçalho; </w:t>
       </w:r>
     </w:p>
     <w:p>
@@ -31,280 +1258,147 @@
           <w:color w:val="FF0000"/>
         </w:rPr>
       </w:pPr>
-      <w:r>
-        <w:rPr>
-          <w:color w:val="FF0000"/>
-        </w:rPr>
-        <w:t xml:space="preserve">QUIC: </w:t>
-      </w:r>
-      <w:r>
-        <w:rPr>
-          <w:color w:val="FF0000"/>
-        </w:rPr>
-        <w:t>Camada de Transporte</w:t>
-      </w:r>
-    </w:p>
-    <w:p>
-      <w:pPr>
-        <w:rPr>
-          <w:color w:val="FF0000"/>
-        </w:rPr>
-      </w:pPr>
-      <w:r>
-        <w:rPr>
-          <w:color w:val="FF0000"/>
-        </w:rPr>
-        <w:t>TLSv1.3:</w:t>
-      </w:r>
-      <w:r>
-        <w:rPr>
-          <w:color w:val="FF0000"/>
-        </w:rPr>
-        <w:t xml:space="preserve"> Entre a Camada de Aplicação e a</w:t>
-      </w:r>
+      <w:proofErr w:type="spellStart"/>
+      <w:r>
+        <w:rPr>
+          <w:color w:val="FF0000"/>
+        </w:rPr>
+        <w:t>Type</w:t>
+      </w:r>
+      <w:proofErr w:type="spellEnd"/>
+      <w:r>
+        <w:rPr>
+          <w:color w:val="FF0000"/>
+        </w:rPr>
+        <w:t xml:space="preserve">; Total </w:t>
+      </w:r>
+      <w:proofErr w:type="spellStart"/>
+      <w:r>
+        <w:rPr>
+          <w:color w:val="FF0000"/>
+        </w:rPr>
+        <w:t>Length</w:t>
+      </w:r>
+      <w:proofErr w:type="spellEnd"/>
+      <w:r>
+        <w:rPr>
+          <w:color w:val="FF0000"/>
+        </w:rPr>
+        <w:t xml:space="preserve">; </w:t>
+      </w:r>
+      <w:proofErr w:type="spellStart"/>
+      <w:r>
+        <w:rPr>
+          <w:color w:val="FF0000"/>
+        </w:rPr>
+        <w:t>Identification</w:t>
+      </w:r>
+      <w:proofErr w:type="spellEnd"/>
+      <w:r>
+        <w:rPr>
+          <w:color w:val="FF0000"/>
+        </w:rPr>
+        <w:t xml:space="preserve">; Time </w:t>
+      </w:r>
+      <w:proofErr w:type="spellStart"/>
+      <w:r>
+        <w:rPr>
+          <w:color w:val="FF0000"/>
+        </w:rPr>
+        <w:t>to</w:t>
+      </w:r>
+      <w:proofErr w:type="spellEnd"/>
+      <w:r>
+        <w:rPr>
+          <w:color w:val="FF0000"/>
+        </w:rPr>
+        <w:t xml:space="preserve"> Live; </w:t>
+      </w:r>
+      <w:proofErr w:type="spellStart"/>
+      <w:r>
+        <w:rPr>
+          <w:color w:val="FF0000"/>
+        </w:rPr>
+        <w:t>Protocol</w:t>
+      </w:r>
+      <w:proofErr w:type="spellEnd"/>
+      <w:r>
+        <w:rPr>
+          <w:color w:val="FF0000"/>
+        </w:rPr>
+        <w:t xml:space="preserve">; Header </w:t>
+      </w:r>
+      <w:proofErr w:type="spellStart"/>
+      <w:r>
+        <w:rPr>
+          <w:color w:val="FF0000"/>
+        </w:rPr>
+        <w:t>Checksum</w:t>
+      </w:r>
+      <w:proofErr w:type="spellEnd"/>
+      <w:r>
+        <w:rPr>
+          <w:color w:val="FF0000"/>
+        </w:rPr>
+        <w:t xml:space="preserve">; </w:t>
+      </w:r>
+      <w:proofErr w:type="spellStart"/>
+      <w:r>
+        <w:rPr>
+          <w:color w:val="FF0000"/>
+        </w:rPr>
+        <w:t>Source</w:t>
+      </w:r>
+      <w:proofErr w:type="spellEnd"/>
       <w:r>
         <w:rPr>
           <w:color w:val="FF0000"/>
         </w:rPr>
         <w:t xml:space="preserve"> </w:t>
       </w:r>
-      <w:r>
-        <w:rPr>
-          <w:color w:val="FF0000"/>
-        </w:rPr>
-        <w:t>Camada de Transporte</w:t>
-      </w:r>
-    </w:p>
-    <w:p>
-      <w:pPr>
-        <w:rPr>
-          <w:color w:val="FF0000"/>
-        </w:rPr>
-      </w:pPr>
-      <w:r>
-        <w:rPr>
-          <w:color w:val="FF0000"/>
-        </w:rPr>
-        <w:t>TPC:</w:t>
-      </w:r>
-      <w:r>
-        <w:rPr>
-          <w:color w:val="FF0000"/>
-        </w:rPr>
-        <w:t xml:space="preserve"> Camada de Transporte</w:t>
-      </w:r>
-    </w:p>
-    <w:p>
-      <w:pPr>
-        <w:rPr>
-          <w:color w:val="FF0000"/>
-        </w:rPr>
-      </w:pPr>
-      <w:r>
-        <w:rPr>
-          <w:color w:val="FF0000"/>
-        </w:rPr>
-        <w:t>IGMPv2:</w:t>
-      </w:r>
-      <w:r>
-        <w:rPr>
-          <w:color w:val="FF0000"/>
-        </w:rPr>
-        <w:t xml:space="preserve"> Camada de Rede</w:t>
-      </w:r>
-    </w:p>
-    <w:p>
-      <w:pPr>
-        <w:rPr>
-          <w:color w:val="FF0000"/>
-        </w:rPr>
-      </w:pPr>
-      <w:r>
-        <w:rPr>
-          <w:color w:val="FF0000"/>
-        </w:rPr>
-        <w:t>SSDP:</w:t>
-      </w:r>
-      <w:r>
-        <w:rPr>
-          <w:color w:val="FF0000"/>
-        </w:rPr>
-        <w:t xml:space="preserve"> Camada de </w:t>
-      </w:r>
-      <w:r>
-        <w:rPr>
-          <w:color w:val="FF0000"/>
-        </w:rPr>
-        <w:t>Aplicação</w:t>
-      </w:r>
-    </w:p>
-    <w:p>
-      <w:pPr>
-        <w:rPr>
-          <w:color w:val="FF0000"/>
-        </w:rPr>
-      </w:pPr>
-      <w:r>
-        <w:rPr>
-          <w:color w:val="FF0000"/>
-        </w:rPr>
-        <w:t>MD</w:t>
-      </w:r>
-      <w:r>
-        <w:rPr>
-          <w:color w:val="FF0000"/>
-        </w:rPr>
-        <w:t>N</w:t>
-      </w:r>
-      <w:r>
-        <w:rPr>
-          <w:color w:val="FF0000"/>
-        </w:rPr>
-        <w:t>S:</w:t>
-      </w:r>
-      <w:r>
-        <w:rPr>
-          <w:color w:val="FF0000"/>
-        </w:rPr>
-        <w:t xml:space="preserve"> Camada de Aplicação</w:t>
-      </w:r>
-    </w:p>
-    <w:p>
-      <w:pPr>
-        <w:rPr>
-          <w:color w:val="FF0000"/>
-        </w:rPr>
-      </w:pPr>
-      <w:r>
-        <w:rPr>
-          <w:color w:val="FF0000"/>
-        </w:rPr>
-        <w:t>RARP:</w:t>
-      </w:r>
-      <w:r>
-        <w:rPr>
-          <w:color w:val="FF0000"/>
-        </w:rPr>
-        <w:t xml:space="preserve"> Camada de Rede</w:t>
-      </w:r>
-    </w:p>
-    <w:p>
-      <w:pPr>
-        <w:rPr>
-          <w:color w:val="FF0000"/>
-        </w:rPr>
-      </w:pPr>
-      <w:r>
-        <w:rPr>
-          <w:color w:val="FF0000"/>
-        </w:rPr>
-        <w:t>NBNS:</w:t>
-      </w:r>
-      <w:r>
-        <w:rPr>
-          <w:color w:val="FF0000"/>
-        </w:rPr>
-        <w:t xml:space="preserve"> Camada de Aplicação</w:t>
-      </w:r>
-    </w:p>
-    <w:p>
-      <w:pPr>
-        <w:rPr>
-          <w:color w:val="FF0000"/>
-        </w:rPr>
-      </w:pPr>
-      <w:r>
-        <w:rPr>
-          <w:color w:val="FF0000"/>
-        </w:rPr>
-        <w:t>DNS:</w:t>
-      </w:r>
-      <w:r>
-        <w:rPr>
-          <w:color w:val="FF0000"/>
-        </w:rPr>
-        <w:t xml:space="preserve"> Camada de Aplicação</w:t>
-      </w:r>
-    </w:p>
-    <w:p>
-      <w:pPr>
-        <w:rPr>
-          <w:color w:val="FF0000"/>
-        </w:rPr>
-      </w:pPr>
-      <w:r>
-        <w:rPr>
-          <w:color w:val="FF0000"/>
-        </w:rPr>
-        <w:t>LLMNR:</w:t>
-      </w:r>
-      <w:r>
-        <w:rPr>
-          <w:color w:val="FF0000"/>
-        </w:rPr>
-        <w:t xml:space="preserve"> Camada de Aplicação</w:t>
-      </w:r>
-    </w:p>
-    <w:p/>
-    <w:p>
-      <w:r>
-        <w:t xml:space="preserve">9. Procure um datagrama IP (use o filtro IP) e escreva quais são os campos que compõem o cabeçalho; </w:t>
-      </w:r>
-    </w:p>
-    <w:p>
-      <w:pPr>
-        <w:rPr>
-          <w:color w:val="FF0000"/>
-        </w:rPr>
-      </w:pPr>
-      <w:r>
-        <w:rPr>
-          <w:color w:val="FF0000"/>
-        </w:rPr>
-        <w:t xml:space="preserve">Type; Total Length; Identification; Time to Live; </w:t>
-      </w:r>
-      <w:r>
-        <w:rPr>
-          <w:color w:val="FF0000"/>
-        </w:rPr>
-        <w:t>Protocol; Header Checksum; Source Ad</w:t>
-      </w:r>
-      <w:r>
-        <w:rPr>
-          <w:color w:val="FF0000"/>
-        </w:rPr>
-        <w:t>d</w:t>
-      </w:r>
-      <w:r>
-        <w:rPr>
-          <w:color w:val="FF0000"/>
-        </w:rPr>
-        <w:t>ress; Destination Ad</w:t>
-      </w:r>
-      <w:r>
-        <w:rPr>
-          <w:color w:val="FF0000"/>
-        </w:rPr>
-        <w:t>d</w:t>
-      </w:r>
-      <w:r>
-        <w:rPr>
-          <w:color w:val="FF0000"/>
-        </w:rPr>
-        <w:t>ress</w:t>
-      </w:r>
+      <w:proofErr w:type="spellStart"/>
+      <w:r>
+        <w:rPr>
+          <w:color w:val="FF0000"/>
+        </w:rPr>
+        <w:t>Address</w:t>
+      </w:r>
+      <w:proofErr w:type="spellEnd"/>
+      <w:r>
+        <w:rPr>
+          <w:color w:val="FF0000"/>
+        </w:rPr>
+        <w:t xml:space="preserve">; Destination </w:t>
+      </w:r>
+      <w:proofErr w:type="spellStart"/>
+      <w:r>
+        <w:rPr>
+          <w:color w:val="FF0000"/>
+        </w:rPr>
+        <w:t>Address</w:t>
+      </w:r>
+      <w:proofErr w:type="spellEnd"/>
       <w:r>
         <w:rPr>
           <w:color w:val="FF0000"/>
         </w:rPr>
         <w:t xml:space="preserve">; </w:t>
       </w:r>
-      <w:r>
-        <w:rPr>
-          <w:color w:val="FF0000"/>
-        </w:rPr>
-        <w:t xml:space="preserve">Source </w:t>
-      </w:r>
+      <w:proofErr w:type="spellStart"/>
+      <w:r>
+        <w:rPr>
+          <w:color w:val="FF0000"/>
+        </w:rPr>
+        <w:t>Source</w:t>
+      </w:r>
+      <w:proofErr w:type="spellEnd"/>
+      <w:r>
+        <w:rPr>
+          <w:color w:val="FF0000"/>
+        </w:rPr>
+        <w:t xml:space="preserve"> </w:t>
+      </w:r>
+      <w:proofErr w:type="spellStart"/>
       <w:r>
         <w:rPr>
           <w:color w:val="FF0000"/>
@@ -317,12 +1411,49 @@
         </w:rPr>
         <w:t>ort</w:t>
       </w:r>
-      <w:r>
-        <w:rPr>
-          <w:color w:val="FF0000"/>
-        </w:rPr>
-        <w:t>; Destination Port; Length; Checksum</w:t>
-      </w:r>
+      <w:proofErr w:type="spellEnd"/>
+      <w:r>
+        <w:rPr>
+          <w:color w:val="FF0000"/>
+        </w:rPr>
+        <w:t xml:space="preserve">; Destination </w:t>
+      </w:r>
+      <w:proofErr w:type="spellStart"/>
+      <w:r>
+        <w:rPr>
+          <w:color w:val="FF0000"/>
+        </w:rPr>
+        <w:t>Port</w:t>
+      </w:r>
+      <w:proofErr w:type="spellEnd"/>
+      <w:r>
+        <w:rPr>
+          <w:color w:val="FF0000"/>
+        </w:rPr>
+        <w:t xml:space="preserve">; </w:t>
+      </w:r>
+      <w:proofErr w:type="spellStart"/>
+      <w:r>
+        <w:rPr>
+          <w:color w:val="FF0000"/>
+        </w:rPr>
+        <w:t>Length</w:t>
+      </w:r>
+      <w:proofErr w:type="spellEnd"/>
+      <w:r>
+        <w:rPr>
+          <w:color w:val="FF0000"/>
+        </w:rPr>
+        <w:t xml:space="preserve">; </w:t>
+      </w:r>
+      <w:proofErr w:type="spellStart"/>
+      <w:r>
+        <w:rPr>
+          <w:color w:val="FF0000"/>
+        </w:rPr>
+        <w:t>Checksum</w:t>
+      </w:r>
+      <w:proofErr w:type="spellEnd"/>
     </w:p>
     <w:p/>
     <w:p>
@@ -357,7 +1488,15 @@
     <w:p/>
     <w:p>
       <w:r>
-        <w:t xml:space="preserve">11. Procure um segmento UDP (use o filtro dns) e escreva quais são os campos que compõem o cabeçalho; </w:t>
+        <w:t xml:space="preserve">11. Procure um segmento UDP (use o filtro </w:t>
+      </w:r>
+      <w:proofErr w:type="spellStart"/>
+      <w:r>
+        <w:t>dns</w:t>
+      </w:r>
+      <w:proofErr w:type="spellEnd"/>
+      <w:r>
+        <w:t xml:space="preserve">) e escreva quais são os campos que compõem o cabeçalho; </w:t>
       </w:r>
     </w:p>
     <w:p>
@@ -366,12 +1505,196 @@
           <w:color w:val="FF0000"/>
         </w:rPr>
       </w:pPr>
-      <w:r>
-        <w:rPr>
-          <w:color w:val="FF0000"/>
-        </w:rPr>
-        <w:t>Type; Total Length; Identification; Time to Live; Protocol; Header Checksum; Source Address; Destination Address; Source Port; Destination Port; Length; Checksum</w:t>
-      </w:r>
+      <w:proofErr w:type="spellStart"/>
+      <w:r>
+        <w:rPr>
+          <w:color w:val="FF0000"/>
+        </w:rPr>
+        <w:t>Type</w:t>
+      </w:r>
+      <w:proofErr w:type="spellEnd"/>
+      <w:r>
+        <w:rPr>
+          <w:color w:val="FF0000"/>
+        </w:rPr>
+        <w:t xml:space="preserve">; Total </w:t>
+      </w:r>
+      <w:proofErr w:type="spellStart"/>
+      <w:r>
+        <w:rPr>
+          <w:color w:val="FF0000"/>
+        </w:rPr>
+        <w:t>Length</w:t>
+      </w:r>
+      <w:proofErr w:type="spellEnd"/>
+      <w:r>
+        <w:rPr>
+          <w:color w:val="FF0000"/>
+        </w:rPr>
+        <w:t xml:space="preserve">; </w:t>
+      </w:r>
+      <w:proofErr w:type="spellStart"/>
+      <w:r>
+        <w:rPr>
+          <w:color w:val="FF0000"/>
+        </w:rPr>
+        <w:t>Identification</w:t>
+      </w:r>
+      <w:proofErr w:type="spellEnd"/>
+      <w:r>
+        <w:rPr>
+          <w:color w:val="FF0000"/>
+        </w:rPr>
+        <w:t xml:space="preserve">; Time </w:t>
+      </w:r>
+      <w:proofErr w:type="spellStart"/>
+      <w:r>
+        <w:rPr>
+          <w:color w:val="FF0000"/>
+        </w:rPr>
+        <w:t>to</w:t>
+      </w:r>
+      <w:proofErr w:type="spellEnd"/>
+      <w:r>
+        <w:rPr>
+          <w:color w:val="FF0000"/>
+        </w:rPr>
+        <w:t xml:space="preserve"> Live; </w:t>
+      </w:r>
+      <w:proofErr w:type="spellStart"/>
+      <w:r>
+        <w:rPr>
+          <w:color w:val="FF0000"/>
+        </w:rPr>
+        <w:t>Protocol</w:t>
+      </w:r>
+      <w:proofErr w:type="spellEnd"/>
+      <w:r>
+        <w:rPr>
+          <w:color w:val="FF0000"/>
+        </w:rPr>
+        <w:t xml:space="preserve">; Header </w:t>
+      </w:r>
+      <w:proofErr w:type="spellStart"/>
+      <w:r>
+        <w:rPr>
+          <w:color w:val="FF0000"/>
+        </w:rPr>
+        <w:t>Checksum</w:t>
+      </w:r>
+      <w:proofErr w:type="spellEnd"/>
+      <w:r>
+        <w:rPr>
+          <w:color w:val="FF0000"/>
+        </w:rPr>
+        <w:t xml:space="preserve">; </w:t>
+      </w:r>
+      <w:proofErr w:type="spellStart"/>
+      <w:r>
+        <w:rPr>
+          <w:color w:val="FF0000"/>
+        </w:rPr>
+        <w:t>Source</w:t>
+      </w:r>
+      <w:proofErr w:type="spellEnd"/>
+      <w:r>
+        <w:rPr>
+          <w:color w:val="FF0000"/>
+        </w:rPr>
+        <w:t xml:space="preserve"> </w:t>
+      </w:r>
+      <w:proofErr w:type="spellStart"/>
+      <w:r>
+        <w:rPr>
+          <w:color w:val="FF0000"/>
+        </w:rPr>
+        <w:t>Address</w:t>
+      </w:r>
+      <w:proofErr w:type="spellEnd"/>
+      <w:r>
+        <w:rPr>
+          <w:color w:val="FF0000"/>
+        </w:rPr>
+        <w:t xml:space="preserve">; Destination </w:t>
+      </w:r>
+      <w:proofErr w:type="spellStart"/>
+      <w:r>
+        <w:rPr>
+          <w:color w:val="FF0000"/>
+        </w:rPr>
+        <w:t>Address</w:t>
+      </w:r>
+      <w:proofErr w:type="spellEnd"/>
+      <w:r>
+        <w:rPr>
+          <w:color w:val="FF0000"/>
+        </w:rPr>
+        <w:t xml:space="preserve">; </w:t>
+      </w:r>
+      <w:proofErr w:type="spellStart"/>
+      <w:r>
+        <w:rPr>
+          <w:color w:val="FF0000"/>
+        </w:rPr>
+        <w:t>Source</w:t>
+      </w:r>
+      <w:proofErr w:type="spellEnd"/>
+      <w:r>
+        <w:rPr>
+          <w:color w:val="FF0000"/>
+        </w:rPr>
+        <w:t xml:space="preserve"> </w:t>
+      </w:r>
+      <w:proofErr w:type="spellStart"/>
+      <w:r>
+        <w:rPr>
+          <w:color w:val="FF0000"/>
+        </w:rPr>
+        <w:t>Port</w:t>
+      </w:r>
+      <w:proofErr w:type="spellEnd"/>
+      <w:r>
+        <w:rPr>
+          <w:color w:val="FF0000"/>
+        </w:rPr>
+        <w:t xml:space="preserve">; Destination </w:t>
+      </w:r>
+      <w:proofErr w:type="spellStart"/>
+      <w:r>
+        <w:rPr>
+          <w:color w:val="FF0000"/>
+        </w:rPr>
+        <w:t>Port</w:t>
+      </w:r>
+      <w:proofErr w:type="spellEnd"/>
+      <w:r>
+        <w:rPr>
+          <w:color w:val="FF0000"/>
+        </w:rPr>
+        <w:t xml:space="preserve">; </w:t>
+      </w:r>
+      <w:proofErr w:type="spellStart"/>
+      <w:r>
+        <w:rPr>
+          <w:color w:val="FF0000"/>
+        </w:rPr>
+        <w:t>Length</w:t>
+      </w:r>
+      <w:proofErr w:type="spellEnd"/>
+      <w:r>
+        <w:rPr>
+          <w:color w:val="FF0000"/>
+        </w:rPr>
+        <w:t xml:space="preserve">; </w:t>
+      </w:r>
+      <w:proofErr w:type="spellStart"/>
+      <w:r>
+        <w:rPr>
+          <w:color w:val="FF0000"/>
+        </w:rPr>
+        <w:t>Checksum</w:t>
+      </w:r>
+      <w:proofErr w:type="spellEnd"/>
     </w:p>
     <w:p>
       <w:pPr>
@@ -382,7 +1705,15 @@
     </w:p>
     <w:p>
       <w:r>
-        <w:t>12. Acesse o site www.utfpr.edu.br e faça um filtro por http. Quanto tempo durou de quando a mensagem HTTP GET foi enviada até a resposta HTTP OK ser recebida? Por default, o valor da coluna Time está descrita em segundos, desde que a captura no Wireshark iniciou.</w:t>
+        <w:t xml:space="preserve">12. Acesse o site www.utfpr.edu.br e faça um filtro por http. Quanto tempo durou de quando a mensagem HTTP GET foi enviada até a resposta HTTP OK ser recebida? Por default, o valor da coluna Time está descrita em segundos, desde que a captura no </w:t>
+      </w:r>
+      <w:proofErr w:type="spellStart"/>
+      <w:r>
+        <w:t>Wireshark</w:t>
+      </w:r>
+      <w:proofErr w:type="spellEnd"/>
+      <w:r>
+        <w:t xml:space="preserve"> iniciou.</w:t>
       </w:r>
     </w:p>
     <w:p>
@@ -407,7 +1738,21 @@
         <w:rPr>
           <w:color w:val="FF0000"/>
         </w:rPr>
-        <w:t xml:space="preserve">(get) = </w:t>
+        <w:t>(</w:t>
+      </w:r>
+      <w:proofErr w:type="spellStart"/>
+      <w:r>
+        <w:rPr>
+          <w:color w:val="FF0000"/>
+        </w:rPr>
+        <w:t>get</w:t>
+      </w:r>
+      <w:proofErr w:type="spellEnd"/>
+      <w:r>
+        <w:rPr>
+          <w:color w:val="FF0000"/>
+        </w:rPr>
+        <w:t xml:space="preserve">) = </w:t>
       </w:r>
       <w:r>
         <w:rPr>

</xml_diff>